<commit_message>
finished the Search with multiple traits method
</commit_message>
<xml_diff>
--- a/HumaneSociety_User_Stories.docx
+++ b/HumaneSociety_User_Stories.docx
@@ -13,7 +13,7 @@
           <w:spacing w:val="0"/>
           <w:position w:val="0"/>
           <w:sz w:val="28"/>
-          <w:shd w:fill="auto" w:val="clear"/>
+          <w:shd w:fill="FFFF00" w:val="clear"/>
         </w:rPr>
       </w:pPr>
       <w:r>
@@ -23,7 +23,7 @@
           <w:spacing w:val="0"/>
           <w:position w:val="0"/>
           <w:sz w:val="28"/>
-          <w:shd w:fill="auto" w:val="clear"/>
+          <w:shd w:fill="FFFF00" w:val="clear"/>
         </w:rPr>
         <w:t xml:space="preserve">Humane Society User Stories</w:t>
       </w:r>
@@ -39,33 +39,33 @@
           <w:spacing w:val="0"/>
           <w:position w:val="0"/>
           <w:sz w:val="18"/>
-          <w:shd w:fill="auto" w:val="clear"/>
-        </w:rPr>
-      </w:pPr>
-    </w:p>
-    <w:p>
-      <w:pPr>
-        <w:spacing w:before="0" w:after="0" w:line="240"/>
-        <w:ind w:right="0" w:left="0" w:firstLine="0"/>
-        <w:jc w:val="left"/>
-        <w:rPr>
-          <w:rFonts w:ascii="Calibri" w:hAnsi="Calibri" w:cs="Calibri" w:eastAsia="Calibri"/>
-          <w:color w:val="auto"/>
-          <w:spacing w:val="0"/>
-          <w:position w:val="0"/>
-          <w:sz w:val="22"/>
-          <w:shd w:fill="auto" w:val="clear"/>
-        </w:rPr>
-      </w:pPr>
-      <w:r>
-        <w:rPr>
-          <w:rFonts w:ascii="Calibri" w:hAnsi="Calibri" w:cs="Calibri" w:eastAsia="Calibri"/>
-          <w:b/>
-          <w:color w:val="auto"/>
-          <w:spacing w:val="0"/>
-          <w:position w:val="0"/>
-          <w:sz w:val="22"/>
-          <w:shd w:fill="auto" w:val="clear"/>
+          <w:shd w:fill="FFFF00" w:val="clear"/>
+        </w:rPr>
+      </w:pPr>
+    </w:p>
+    <w:p>
+      <w:pPr>
+        <w:spacing w:before="0" w:after="0" w:line="240"/>
+        <w:ind w:right="0" w:left="0" w:firstLine="0"/>
+        <w:jc w:val="left"/>
+        <w:rPr>
+          <w:rFonts w:ascii="Calibri" w:hAnsi="Calibri" w:cs="Calibri" w:eastAsia="Calibri"/>
+          <w:color w:val="auto"/>
+          <w:spacing w:val="0"/>
+          <w:position w:val="0"/>
+          <w:sz w:val="22"/>
+          <w:shd w:fill="FFFF00" w:val="clear"/>
+        </w:rPr>
+      </w:pPr>
+      <w:r>
+        <w:rPr>
+          <w:rFonts w:ascii="Calibri" w:hAnsi="Calibri" w:cs="Calibri" w:eastAsia="Calibri"/>
+          <w:b/>
+          <w:color w:val="auto"/>
+          <w:spacing w:val="0"/>
+          <w:position w:val="0"/>
+          <w:sz w:val="22"/>
+          <w:shd w:fill="FFFF00" w:val="clear"/>
         </w:rPr>
         <w:t xml:space="preserve">Project out of 105 points</w:t>
       </w:r>
@@ -81,32 +81,32 @@
           <w:spacing w:val="0"/>
           <w:position w:val="0"/>
           <w:sz w:val="18"/>
-          <w:shd w:fill="auto" w:val="clear"/>
-        </w:rPr>
-      </w:pPr>
-    </w:p>
-    <w:p>
-      <w:pPr>
-        <w:spacing w:before="0" w:after="0" w:line="240"/>
-        <w:ind w:right="0" w:left="0" w:firstLine="0"/>
-        <w:jc w:val="left"/>
-        <w:rPr>
-          <w:rFonts w:ascii="Calibri" w:hAnsi="Calibri" w:cs="Calibri" w:eastAsia="Calibri"/>
-          <w:color w:val="auto"/>
-          <w:spacing w:val="0"/>
-          <w:position w:val="0"/>
-          <w:sz w:val="22"/>
-          <w:shd w:fill="auto" w:val="clear"/>
-        </w:rPr>
-      </w:pPr>
-      <w:r>
-        <w:rPr>
-          <w:rFonts w:ascii="Calibri" w:hAnsi="Calibri" w:cs="Calibri" w:eastAsia="Calibri"/>
-          <w:color w:val="auto"/>
-          <w:spacing w:val="0"/>
-          <w:position w:val="0"/>
-          <w:sz w:val="22"/>
-          <w:shd w:fill="auto" w:val="clear"/>
+          <w:shd w:fill="FFFF00" w:val="clear"/>
+        </w:rPr>
+      </w:pPr>
+    </w:p>
+    <w:p>
+      <w:pPr>
+        <w:spacing w:before="0" w:after="0" w:line="240"/>
+        <w:ind w:right="0" w:left="0" w:firstLine="0"/>
+        <w:jc w:val="left"/>
+        <w:rPr>
+          <w:rFonts w:ascii="Calibri" w:hAnsi="Calibri" w:cs="Calibri" w:eastAsia="Calibri"/>
+          <w:color w:val="auto"/>
+          <w:spacing w:val="0"/>
+          <w:position w:val="0"/>
+          <w:sz w:val="22"/>
+          <w:shd w:fill="FFFF00" w:val="clear"/>
+        </w:rPr>
+      </w:pPr>
+      <w:r>
+        <w:rPr>
+          <w:rFonts w:ascii="Calibri" w:hAnsi="Calibri" w:cs="Calibri" w:eastAsia="Calibri"/>
+          <w:color w:val="auto"/>
+          <w:spacing w:val="0"/>
+          <w:position w:val="0"/>
+          <w:sz w:val="22"/>
+          <w:shd w:fill="FFFF00" w:val="clear"/>
         </w:rPr>
         <w:t xml:space="preserve">As a developer, I want to contribute to the backend of an application for a humane society that stores and displays data about dogs, cats, and other animals in a database (created using the provided ‘HumaneSociety_DBCreation.sql’ file).</w:t>
       </w:r>
@@ -122,17 +122,17 @@
           <w:spacing w:val="0"/>
           <w:position w:val="0"/>
           <w:sz w:val="22"/>
-          <w:shd w:fill="auto" w:val="clear"/>
-        </w:rPr>
-      </w:pPr>
-      <w:r>
-        <w:rPr>
-          <w:rFonts w:ascii="Calibri" w:hAnsi="Calibri" w:cs="Calibri" w:eastAsia="Calibri"/>
-          <w:color w:val="auto"/>
-          <w:spacing w:val="0"/>
-          <w:position w:val="0"/>
-          <w:sz w:val="22"/>
-          <w:shd w:fill="auto" w:val="clear"/>
+          <w:shd w:fill="FFFF00" w:val="clear"/>
+        </w:rPr>
+      </w:pPr>
+      <w:r>
+        <w:rPr>
+          <w:rFonts w:ascii="Calibri" w:hAnsi="Calibri" w:cs="Calibri" w:eastAsia="Calibri"/>
+          <w:color w:val="auto"/>
+          <w:spacing w:val="0"/>
+          <w:position w:val="0"/>
+          <w:sz w:val="22"/>
+          <w:shd w:fill="FFFF00" w:val="clear"/>
         </w:rPr>
         <w:t xml:space="preserve"> </w:t>
       </w:r>
@@ -148,17 +148,17 @@
           <w:spacing w:val="0"/>
           <w:position w:val="0"/>
           <w:sz w:val="22"/>
-          <w:shd w:fill="auto" w:val="clear"/>
-        </w:rPr>
-      </w:pPr>
-      <w:r>
-        <w:rPr>
-          <w:rFonts w:ascii="Calibri" w:hAnsi="Calibri" w:cs="Calibri" w:eastAsia="Calibri"/>
-          <w:color w:val="auto"/>
-          <w:spacing w:val="0"/>
-          <w:position w:val="0"/>
-          <w:sz w:val="22"/>
-          <w:shd w:fill="auto" w:val="clear"/>
+          <w:shd w:fill="FFFF00" w:val="clear"/>
+        </w:rPr>
+      </w:pPr>
+      <w:r>
+        <w:rPr>
+          <w:rFonts w:ascii="Calibri" w:hAnsi="Calibri" w:cs="Calibri" w:eastAsia="Calibri"/>
+          <w:color w:val="auto"/>
+          <w:spacing w:val="0"/>
+          <w:position w:val="0"/>
+          <w:sz w:val="22"/>
+          <w:shd w:fill="FFFF00" w:val="clear"/>
         </w:rPr>
         <w:t xml:space="preserve">The ‘Query.cs’ file contains many methods that currently throw the ‘NotImplementedException’. The primary goal of this project is to implement these functions. Be sure to create separate, private functions when necessary so that no single function is too large or directly responsible for too many things. While you shouldn’t need to alter any of the starter code, it is imperative to read through it to get a general understanding of how the application is meant to function, and how the methods you implement are going to be used.</w:t>
       </w:r>
@@ -174,32 +174,32 @@
           <w:spacing w:val="0"/>
           <w:position w:val="0"/>
           <w:sz w:val="18"/>
-          <w:shd w:fill="auto" w:val="clear"/>
-        </w:rPr>
-      </w:pPr>
-    </w:p>
-    <w:p>
-      <w:pPr>
-        <w:spacing w:before="0" w:after="0" w:line="240"/>
-        <w:ind w:right="0" w:left="0" w:firstLine="0"/>
-        <w:jc w:val="left"/>
-        <w:rPr>
-          <w:rFonts w:ascii="Calibri" w:hAnsi="Calibri" w:cs="Calibri" w:eastAsia="Calibri"/>
-          <w:color w:val="auto"/>
-          <w:spacing w:val="0"/>
-          <w:position w:val="0"/>
-          <w:sz w:val="22"/>
-          <w:shd w:fill="auto" w:val="clear"/>
-        </w:rPr>
-      </w:pPr>
-      <w:r>
-        <w:rPr>
-          <w:rFonts w:ascii="Calibri" w:hAnsi="Calibri" w:cs="Calibri" w:eastAsia="Calibri"/>
-          <w:color w:val="auto"/>
-          <w:spacing w:val="0"/>
-          <w:position w:val="0"/>
-          <w:sz w:val="22"/>
-          <w:shd w:fill="auto" w:val="clear"/>
+          <w:shd w:fill="FFFF00" w:val="clear"/>
+        </w:rPr>
+      </w:pPr>
+    </w:p>
+    <w:p>
+      <w:pPr>
+        <w:spacing w:before="0" w:after="0" w:line="240"/>
+        <w:ind w:right="0" w:left="0" w:firstLine="0"/>
+        <w:jc w:val="left"/>
+        <w:rPr>
+          <w:rFonts w:ascii="Calibri" w:hAnsi="Calibri" w:cs="Calibri" w:eastAsia="Calibri"/>
+          <w:color w:val="auto"/>
+          <w:spacing w:val="0"/>
+          <w:position w:val="0"/>
+          <w:sz w:val="22"/>
+          <w:shd w:fill="FFFF00" w:val="clear"/>
+        </w:rPr>
+      </w:pPr>
+      <w:r>
+        <w:rPr>
+          <w:rFonts w:ascii="Calibri" w:hAnsi="Calibri" w:cs="Calibri" w:eastAsia="Calibri"/>
+          <w:color w:val="auto"/>
+          <w:spacing w:val="0"/>
+          <w:position w:val="0"/>
+          <w:sz w:val="22"/>
+          <w:shd w:fill="FFFF00" w:val="clear"/>
         </w:rPr>
         <w:t xml:space="preserve">*In the Animals table, ‘Category’ is the equivalent of an animal’s “species” (i.e. dog, cat, etc.)</w:t>
       </w:r>
@@ -215,7 +215,7 @@
           <w:spacing w:val="0"/>
           <w:position w:val="0"/>
           <w:sz w:val="22"/>
-          <w:shd w:fill="auto" w:val="clear"/>
+          <w:shd w:fill="FFFF00" w:val="clear"/>
         </w:rPr>
       </w:pPr>
     </w:p>
@@ -230,17 +230,17 @@
           <w:spacing w:val="0"/>
           <w:position w:val="0"/>
           <w:sz w:val="22"/>
-          <w:shd w:fill="auto" w:val="clear"/>
-        </w:rPr>
-      </w:pPr>
-      <w:r>
-        <w:rPr>
-          <w:rFonts w:ascii="Calibri" w:hAnsi="Calibri" w:cs="Calibri" w:eastAsia="Calibri"/>
-          <w:color w:val="auto"/>
-          <w:spacing w:val="0"/>
-          <w:position w:val="0"/>
-          <w:sz w:val="22"/>
-          <w:shd w:fill="auto" w:val="clear"/>
+          <w:shd w:fill="FFFF00" w:val="clear"/>
+        </w:rPr>
+      </w:pPr>
+      <w:r>
+        <w:rPr>
+          <w:rFonts w:ascii="Calibri" w:hAnsi="Calibri" w:cs="Calibri" w:eastAsia="Calibri"/>
+          <w:color w:val="auto"/>
+          <w:spacing w:val="0"/>
+          <w:position w:val="0"/>
+          <w:sz w:val="22"/>
+          <w:shd w:fill="FFFF00" w:val="clear"/>
         </w:rPr>
         <w:t xml:space="preserve">**Please set up your project in the following order:</w:t>
       </w:r>
@@ -260,17 +260,17 @@
           <w:spacing w:val="0"/>
           <w:position w:val="0"/>
           <w:sz w:val="22"/>
-          <w:shd w:fill="auto" w:val="clear"/>
-        </w:rPr>
-      </w:pPr>
-      <w:r>
-        <w:rPr>
-          <w:rFonts w:ascii="Calibri" w:hAnsi="Calibri" w:cs="Calibri" w:eastAsia="Calibri"/>
-          <w:color w:val="auto"/>
-          <w:spacing w:val="0"/>
-          <w:position w:val="0"/>
-          <w:sz w:val="22"/>
-          <w:shd w:fill="auto" w:val="clear"/>
+          <w:shd w:fill="FFFF00" w:val="clear"/>
+        </w:rPr>
+      </w:pPr>
+      <w:r>
+        <w:rPr>
+          <w:rFonts w:ascii="Calibri" w:hAnsi="Calibri" w:cs="Calibri" w:eastAsia="Calibri"/>
+          <w:color w:val="auto"/>
+          <w:spacing w:val="0"/>
+          <w:position w:val="0"/>
+          <w:sz w:val="22"/>
+          <w:shd w:fill="FFFF00" w:val="clear"/>
         </w:rPr>
         <w:t xml:space="preserve">Create a repository for HumaneSociety on github.com. DO NOT INCLUDE A ‘.gitignore’ file this time as there is already one included in the starter project. Clone this repository to your computer.</w:t>
       </w:r>
@@ -290,17 +290,17 @@
           <w:spacing w:val="0"/>
           <w:position w:val="0"/>
           <w:sz w:val="22"/>
-          <w:shd w:fill="auto" w:val="clear"/>
-        </w:rPr>
-      </w:pPr>
-      <w:r>
-        <w:rPr>
-          <w:rFonts w:ascii="Calibri" w:hAnsi="Calibri" w:cs="Calibri" w:eastAsia="Calibri"/>
-          <w:color w:val="auto"/>
-          <w:spacing w:val="0"/>
-          <w:position w:val="0"/>
-          <w:sz w:val="22"/>
-          <w:shd w:fill="auto" w:val="clear"/>
+          <w:shd w:fill="FFFF00" w:val="clear"/>
+        </w:rPr>
+      </w:pPr>
+      <w:r>
+        <w:rPr>
+          <w:rFonts w:ascii="Calibri" w:hAnsi="Calibri" w:cs="Calibri" w:eastAsia="Calibri"/>
+          <w:color w:val="auto"/>
+          <w:spacing w:val="0"/>
+          <w:position w:val="0"/>
+          <w:sz w:val="22"/>
+          <w:shd w:fill="FFFF00" w:val="clear"/>
         </w:rPr>
         <w:t xml:space="preserve">Unzip ‘HumaneSocietyStarter.zip’, and place the contents into your newly-cloned local repository. Push these files to github.</w:t>
       </w:r>
@@ -320,17 +320,17 @@
           <w:spacing w:val="0"/>
           <w:position w:val="0"/>
           <w:sz w:val="22"/>
-          <w:shd w:fill="auto" w:val="clear"/>
-        </w:rPr>
-      </w:pPr>
-      <w:r>
-        <w:rPr>
-          <w:rFonts w:ascii="Calibri" w:hAnsi="Calibri" w:cs="Calibri" w:eastAsia="Calibri"/>
-          <w:color w:val="auto"/>
-          <w:spacing w:val="0"/>
-          <w:position w:val="0"/>
-          <w:sz w:val="22"/>
-          <w:shd w:fill="auto" w:val="clear"/>
+          <w:shd w:fill="FFFF00" w:val="clear"/>
+        </w:rPr>
+      </w:pPr>
+      <w:r>
+        <w:rPr>
+          <w:rFonts w:ascii="Calibri" w:hAnsi="Calibri" w:cs="Calibri" w:eastAsia="Calibri"/>
+          <w:color w:val="auto"/>
+          <w:spacing w:val="0"/>
+          <w:position w:val="0"/>
+          <w:sz w:val="22"/>
+          <w:shd w:fill="FFFF00" w:val="clear"/>
         </w:rPr>
         <w:t xml:space="preserve">Follow along with the ‘Humane Society Setup Part 1’ video to create your database.</w:t>
       </w:r>
@@ -350,17 +350,17 @@
           <w:spacing w:val="0"/>
           <w:position w:val="0"/>
           <w:sz w:val="22"/>
-          <w:shd w:fill="auto" w:val="clear"/>
-        </w:rPr>
-      </w:pPr>
-      <w:r>
-        <w:rPr>
-          <w:rFonts w:ascii="Calibri" w:hAnsi="Calibri" w:cs="Calibri" w:eastAsia="Calibri"/>
-          <w:color w:val="auto"/>
-          <w:spacing w:val="0"/>
-          <w:position w:val="0"/>
-          <w:sz w:val="22"/>
-          <w:shd w:fill="auto" w:val="clear"/>
+          <w:shd w:fill="FFFF00" w:val="clear"/>
+        </w:rPr>
+      </w:pPr>
+      <w:r>
+        <w:rPr>
+          <w:rFonts w:ascii="Calibri" w:hAnsi="Calibri" w:cs="Calibri" w:eastAsia="Calibri"/>
+          <w:color w:val="auto"/>
+          <w:spacing w:val="0"/>
+          <w:position w:val="0"/>
+          <w:sz w:val="22"/>
+          <w:shd w:fill="FFFF00" w:val="clear"/>
         </w:rPr>
         <w:t xml:space="preserve">***Update your ‘App.config’ file.</w:t>
       </w:r>
@@ -380,17 +380,17 @@
           <w:spacing w:val="0"/>
           <w:position w:val="0"/>
           <w:sz w:val="22"/>
-          <w:shd w:fill="auto" w:val="clear"/>
-        </w:rPr>
-      </w:pPr>
-      <w:r>
-        <w:rPr>
-          <w:rFonts w:ascii="Calibri" w:hAnsi="Calibri" w:cs="Calibri" w:eastAsia="Calibri"/>
-          <w:color w:val="auto"/>
-          <w:spacing w:val="0"/>
-          <w:position w:val="0"/>
-          <w:sz w:val="22"/>
-          <w:shd w:fill="auto" w:val="clear"/>
+          <w:shd w:fill="FFFF00" w:val="clear"/>
+        </w:rPr>
+      </w:pPr>
+      <w:r>
+        <w:rPr>
+          <w:rFonts w:ascii="Calibri" w:hAnsi="Calibri" w:cs="Calibri" w:eastAsia="Calibri"/>
+          <w:color w:val="auto"/>
+          <w:spacing w:val="0"/>
+          <w:position w:val="0"/>
+          <w:sz w:val="22"/>
+          <w:shd w:fill="FFFF00" w:val="clear"/>
         </w:rPr>
         <w:t xml:space="preserve">Follow along with the ‘Humane Society Setup Part 2’ video to link your database to the Humane Society console application.</w:t>
       </w:r>
@@ -406,7 +406,7 @@
           <w:spacing w:val="0"/>
           <w:position w:val="0"/>
           <w:sz w:val="22"/>
-          <w:shd w:fill="auto" w:val="clear"/>
+          <w:shd w:fill="FFFF00" w:val="clear"/>
         </w:rPr>
       </w:pPr>
     </w:p>
@@ -421,17 +421,17 @@
           <w:spacing w:val="0"/>
           <w:position w:val="0"/>
           <w:sz w:val="22"/>
-          <w:shd w:fill="auto" w:val="clear"/>
-        </w:rPr>
-      </w:pPr>
-      <w:r>
-        <w:rPr>
-          <w:rFonts w:ascii="Calibri" w:hAnsi="Calibri" w:cs="Calibri" w:eastAsia="Calibri"/>
-          <w:color w:val="auto"/>
-          <w:spacing w:val="0"/>
-          <w:position w:val="0"/>
-          <w:sz w:val="22"/>
-          <w:shd w:fill="auto" w:val="clear"/>
+          <w:shd w:fill="FFFF00" w:val="clear"/>
+        </w:rPr>
+      </w:pPr>
+      <w:r>
+        <w:rPr>
+          <w:rFonts w:ascii="Calibri" w:hAnsi="Calibri" w:cs="Calibri" w:eastAsia="Calibri"/>
+          <w:color w:val="auto"/>
+          <w:spacing w:val="0"/>
+          <w:position w:val="0"/>
+          <w:sz w:val="22"/>
+          <w:shd w:fill="FFFF00" w:val="clear"/>
         </w:rPr>
         <w:t xml:space="preserve">***Included in the starter project is a file called ‘App.config’. Inside this file, you’ll need to update your connection string to match the connection string of your actual database. After you create your database in SQL Server, you can find the database inside the SQL Server Object Explorer within Visual Studio. This may require you to “Add SQL Server” in the SQL Server Object Explorer. Once you find your database, right click on ‘Properties’, and you will find the connection string in the window that pops up. Copy the connection string and paste it over the filler-text in the ‘App.config’ file.</w:t>
       </w:r>
@@ -477,18 +477,18 @@
           <w:spacing w:val="0"/>
           <w:position w:val="0"/>
           <w:sz w:val="22"/>
-          <w:shd w:fill="auto" w:val="clear"/>
-        </w:rPr>
-      </w:pPr>
-      <w:r>
-        <w:rPr>
-          <w:rFonts w:ascii="Calibri" w:hAnsi="Calibri" w:cs="Calibri" w:eastAsia="Calibri"/>
-          <w:b/>
-          <w:color w:val="auto"/>
-          <w:spacing w:val="0"/>
-          <w:position w:val="0"/>
-          <w:sz w:val="22"/>
-          <w:shd w:fill="auto" w:val="clear"/>
+          <w:shd w:fill="FFFF00" w:val="clear"/>
+        </w:rPr>
+      </w:pPr>
+      <w:r>
+        <w:rPr>
+          <w:rFonts w:ascii="Calibri" w:hAnsi="Calibri" w:cs="Calibri" w:eastAsia="Calibri"/>
+          <w:b/>
+          <w:color w:val="auto"/>
+          <w:spacing w:val="0"/>
+          <w:position w:val="0"/>
+          <w:sz w:val="22"/>
+          <w:shd w:fill="FFFF00" w:val="clear"/>
         </w:rPr>
         <w:t xml:space="preserve">(10 points)</w:t>
       </w:r>
@@ -499,9 +499,31 @@
           <w:spacing w:val="0"/>
           <w:position w:val="0"/>
           <w:sz w:val="22"/>
-          <w:shd w:fill="auto" w:val="clear"/>
-        </w:rPr>
-        <w:t xml:space="preserve"> As a developer, I want to seed my database with at least 5 categories, 5 diet plans, 5 animals, 10 rooms, 5 employees, and 5 clients by writing queries using SQL Server Management Studio. I will save these queries to a .sql or .txt file to save for review. </w:t>
+          <w:shd w:fill="FFFF00" w:val="clear"/>
+        </w:rPr>
+        <w:t xml:space="preserve"> As a developer, I want to seed my database with at least 5 categories, 5 diet plans</w:t>
+      </w:r>
+      <w:r>
+        <w:rPr>
+          <w:rFonts w:ascii="Calibri" w:hAnsi="Calibri" w:cs="Calibri" w:eastAsia="Calibri"/>
+          <w:color w:val="auto"/>
+          <w:spacing w:val="0"/>
+          <w:position w:val="0"/>
+          <w:sz w:val="22"/>
+          <w:shd w:fill="auto" w:val="clear"/>
+        </w:rPr>
+        <w:t xml:space="preserve">, </w:t>
+      </w:r>
+      <w:r>
+        <w:rPr>
+          <w:rFonts w:ascii="Calibri" w:hAnsi="Calibri" w:cs="Calibri" w:eastAsia="Calibri"/>
+          <w:color w:val="auto"/>
+          <w:spacing w:val="0"/>
+          <w:position w:val="0"/>
+          <w:sz w:val="22"/>
+          <w:shd w:fill="FFFF00" w:val="clear"/>
+        </w:rPr>
+        <w:t xml:space="preserve">5 animals, 10 rooms, 5 employees, and 5 clients by writing queries using SQL Server Management Studio. I will save these queries to a .sql or .txt file to save for review. </w:t>
       </w:r>
     </w:p>
     <w:p>
@@ -530,18 +552,18 @@
           <w:spacing w:val="0"/>
           <w:position w:val="0"/>
           <w:sz w:val="22"/>
-          <w:shd w:fill="auto" w:val="clear"/>
-        </w:rPr>
-      </w:pPr>
-      <w:r>
-        <w:rPr>
-          <w:rFonts w:ascii="Calibri" w:hAnsi="Calibri" w:cs="Calibri" w:eastAsia="Calibri"/>
-          <w:b/>
-          <w:color w:val="auto"/>
-          <w:spacing w:val="0"/>
-          <w:position w:val="0"/>
-          <w:sz w:val="22"/>
-          <w:shd w:fill="auto" w:val="clear"/>
+          <w:shd w:fill="FFFF00" w:val="clear"/>
+        </w:rPr>
+      </w:pPr>
+      <w:r>
+        <w:rPr>
+          <w:rFonts w:ascii="Calibri" w:hAnsi="Calibri" w:cs="Calibri" w:eastAsia="Calibri"/>
+          <w:b/>
+          <w:color w:val="auto"/>
+          <w:spacing w:val="0"/>
+          <w:position w:val="0"/>
+          <w:sz w:val="22"/>
+          <w:shd w:fill="FFFF00" w:val="clear"/>
         </w:rPr>
         <w:t xml:space="preserve">(15 points)</w:t>
       </w:r>
@@ -552,7 +574,7 @@
           <w:spacing w:val="0"/>
           <w:position w:val="0"/>
           <w:sz w:val="22"/>
-          <w:shd w:fill="auto" w:val="clear"/>
+          <w:shd w:fill="FFFF00" w:val="clear"/>
         </w:rPr>
         <w:t xml:space="preserve"> As a developer, I want to use LINQ extension methods and/or LINQ query operators wherever applicable in my application. </w:t>
       </w:r>
@@ -901,18 +923,18 @@
           <w:spacing w:val="0"/>
           <w:position w:val="0"/>
           <w:sz w:val="22"/>
-          <w:shd w:fill="auto" w:val="clear"/>
-        </w:rPr>
-      </w:pPr>
-      <w:r>
-        <w:rPr>
-          <w:rFonts w:ascii="Calibri" w:hAnsi="Calibri" w:cs="Calibri" w:eastAsia="Calibri"/>
-          <w:b/>
-          <w:color w:val="auto"/>
-          <w:spacing w:val="0"/>
-          <w:position w:val="0"/>
-          <w:sz w:val="22"/>
-          <w:shd w:fill="auto" w:val="clear"/>
+          <w:shd w:fill="FFFF00" w:val="clear"/>
+        </w:rPr>
+      </w:pPr>
+      <w:r>
+        <w:rPr>
+          <w:rFonts w:ascii="Calibri" w:hAnsi="Calibri" w:cs="Calibri" w:eastAsia="Calibri"/>
+          <w:b/>
+          <w:color w:val="auto"/>
+          <w:spacing w:val="0"/>
+          <w:position w:val="0"/>
+          <w:sz w:val="22"/>
+          <w:shd w:fill="FFFF00" w:val="clear"/>
         </w:rPr>
         <w:t xml:space="preserve">(10 points)</w:t>
       </w:r>
@@ -923,7 +945,7 @@
           <w:spacing w:val="0"/>
           <w:position w:val="0"/>
           <w:sz w:val="22"/>
-          <w:shd w:fill="auto" w:val="clear"/>
+          <w:shd w:fill="FFFF00" w:val="clear"/>
         </w:rPr>
         <w:t xml:space="preserve"> As a developer, I want to use C# best practices, SOLID design principles, exception handling, null checking, and good naming conventions when building my application. </w:t>
       </w:r>
@@ -954,18 +976,18 @@
           <w:spacing w:val="0"/>
           <w:position w:val="0"/>
           <w:sz w:val="22"/>
-          <w:shd w:fill="auto" w:val="clear"/>
-        </w:rPr>
-      </w:pPr>
-      <w:r>
-        <w:rPr>
-          <w:rFonts w:ascii="Calibri" w:hAnsi="Calibri" w:cs="Calibri" w:eastAsia="Calibri"/>
-          <w:b/>
-          <w:color w:val="auto"/>
-          <w:spacing w:val="0"/>
-          <w:position w:val="0"/>
-          <w:sz w:val="22"/>
-          <w:shd w:fill="auto" w:val="clear"/>
+          <w:shd w:fill="FFFF00" w:val="clear"/>
+        </w:rPr>
+      </w:pPr>
+      <w:r>
+        <w:rPr>
+          <w:rFonts w:ascii="Calibri" w:hAnsi="Calibri" w:cs="Calibri" w:eastAsia="Calibri"/>
+          <w:b/>
+          <w:color w:val="auto"/>
+          <w:spacing w:val="0"/>
+          <w:position w:val="0"/>
+          <w:sz w:val="22"/>
+          <w:shd w:fill="FFFF00" w:val="clear"/>
         </w:rPr>
         <w:t xml:space="preserve">(5 points): </w:t>
       </w:r>
@@ -976,7 +998,7 @@
           <w:spacing w:val="0"/>
           <w:position w:val="0"/>
           <w:sz w:val="22"/>
-          <w:shd w:fill="auto" w:val="clear"/>
+          <w:shd w:fill="FFFF00" w:val="clear"/>
         </w:rPr>
         <w:t xml:space="preserve">As a developer, I want to make good, consistent commits. </w:t>
       </w:r>

</xml_diff>

<commit_message>
changes made to user stories
</commit_message>
<xml_diff>
--- a/HumaneSociety_User_Stories.docx
+++ b/HumaneSociety_User_Stories.docx
@@ -605,18 +605,18 @@
           <w:spacing w:val="0"/>
           <w:position w:val="0"/>
           <w:sz w:val="22"/>
-          <w:shd w:fill="auto" w:val="clear"/>
-        </w:rPr>
-      </w:pPr>
-      <w:r>
-        <w:rPr>
-          <w:rFonts w:ascii="Calibri" w:hAnsi="Calibri" w:cs="Calibri" w:eastAsia="Calibri"/>
-          <w:b/>
-          <w:color w:val="auto"/>
-          <w:spacing w:val="0"/>
-          <w:position w:val="0"/>
-          <w:sz w:val="22"/>
-          <w:shd w:fill="auto" w:val="clear"/>
+          <w:shd w:fill="FFFF00" w:val="clear"/>
+        </w:rPr>
+      </w:pPr>
+      <w:r>
+        <w:rPr>
+          <w:rFonts w:ascii="Calibri" w:hAnsi="Calibri" w:cs="Calibri" w:eastAsia="Calibri"/>
+          <w:b/>
+          <w:color w:val="auto"/>
+          <w:spacing w:val="0"/>
+          <w:position w:val="0"/>
+          <w:sz w:val="22"/>
+          <w:shd w:fill="FFFF00" w:val="clear"/>
         </w:rPr>
         <w:t xml:space="preserve">(10 points)</w:t>
       </w:r>
@@ -627,7 +627,7 @@
           <w:spacing w:val="0"/>
           <w:position w:val="0"/>
           <w:sz w:val="22"/>
-          <w:shd w:fill="auto" w:val="clear"/>
+          <w:shd w:fill="FFFF00" w:val="clear"/>
         </w:rPr>
         <w:t xml:space="preserve"> As a developer, I want to implement the Query.RunEmployeeQueries() method so that any CRUD operation can be applied to an employee.</w:t>
       </w:r>
@@ -643,33 +643,33 @@
           <w:spacing w:val="0"/>
           <w:position w:val="0"/>
           <w:sz w:val="22"/>
-          <w:shd w:fill="auto" w:val="clear"/>
-        </w:rPr>
-      </w:pPr>
-    </w:p>
-    <w:p>
-      <w:pPr>
-        <w:spacing w:before="0" w:after="0" w:line="240"/>
-        <w:ind w:right="0" w:left="0" w:firstLine="0"/>
-        <w:jc w:val="left"/>
-        <w:rPr>
-          <w:rFonts w:ascii="Calibri" w:hAnsi="Calibri" w:cs="Calibri" w:eastAsia="Calibri"/>
-          <w:color w:val="auto"/>
-          <w:spacing w:val="0"/>
-          <w:position w:val="0"/>
-          <w:sz w:val="22"/>
-          <w:shd w:fill="auto" w:val="clear"/>
-        </w:rPr>
-      </w:pPr>
-      <w:r>
-        <w:rPr>
-          <w:rFonts w:ascii="Calibri" w:hAnsi="Calibri" w:cs="Calibri" w:eastAsia="Calibri"/>
-          <w:b/>
-          <w:color w:val="auto"/>
-          <w:spacing w:val="0"/>
-          <w:position w:val="0"/>
-          <w:sz w:val="22"/>
-          <w:shd w:fill="auto" w:val="clear"/>
+          <w:shd w:fill="FFFF00" w:val="clear"/>
+        </w:rPr>
+      </w:pPr>
+    </w:p>
+    <w:p>
+      <w:pPr>
+        <w:spacing w:before="0" w:after="0" w:line="240"/>
+        <w:ind w:right="0" w:left="0" w:firstLine="0"/>
+        <w:jc w:val="left"/>
+        <w:rPr>
+          <w:rFonts w:ascii="Calibri" w:hAnsi="Calibri" w:cs="Calibri" w:eastAsia="Calibri"/>
+          <w:color w:val="auto"/>
+          <w:spacing w:val="0"/>
+          <w:position w:val="0"/>
+          <w:sz w:val="22"/>
+          <w:shd w:fill="FFFF00" w:val="clear"/>
+        </w:rPr>
+      </w:pPr>
+      <w:r>
+        <w:rPr>
+          <w:rFonts w:ascii="Calibri" w:hAnsi="Calibri" w:cs="Calibri" w:eastAsia="Calibri"/>
+          <w:b/>
+          <w:color w:val="auto"/>
+          <w:spacing w:val="0"/>
+          <w:position w:val="0"/>
+          <w:sz w:val="22"/>
+          <w:shd w:fill="FFFF00" w:val="clear"/>
         </w:rPr>
         <w:t xml:space="preserve">(10 points)</w:t>
       </w:r>
@@ -680,7 +680,7 @@
           <w:spacing w:val="0"/>
           <w:position w:val="0"/>
           <w:sz w:val="22"/>
-          <w:shd w:fill="auto" w:val="clear"/>
+          <w:shd w:fill="FFFF00" w:val="clear"/>
         </w:rPr>
         <w:t xml:space="preserve"> As a developer, I want to implement the various methods in the Query class that pertain to Animal CRUD operations.</w:t>
       </w:r>
@@ -696,33 +696,33 @@
           <w:spacing w:val="0"/>
           <w:position w:val="0"/>
           <w:sz w:val="22"/>
-          <w:shd w:fill="auto" w:val="clear"/>
-        </w:rPr>
-      </w:pPr>
-    </w:p>
-    <w:p>
-      <w:pPr>
-        <w:spacing w:before="0" w:after="0" w:line="240"/>
-        <w:ind w:right="0" w:left="0" w:firstLine="0"/>
-        <w:jc w:val="left"/>
-        <w:rPr>
-          <w:rFonts w:ascii="Calibri" w:hAnsi="Calibri" w:cs="Calibri" w:eastAsia="Calibri"/>
-          <w:color w:val="auto"/>
-          <w:spacing w:val="0"/>
-          <w:position w:val="0"/>
-          <w:sz w:val="22"/>
-          <w:shd w:fill="auto" w:val="clear"/>
-        </w:rPr>
-      </w:pPr>
-      <w:r>
-        <w:rPr>
-          <w:rFonts w:ascii="Calibri" w:hAnsi="Calibri" w:cs="Calibri" w:eastAsia="Calibri"/>
-          <w:b/>
-          <w:color w:val="auto"/>
-          <w:spacing w:val="0"/>
-          <w:position w:val="0"/>
-          <w:sz w:val="22"/>
-          <w:shd w:fill="auto" w:val="clear"/>
+          <w:shd w:fill="FFFF00" w:val="clear"/>
+        </w:rPr>
+      </w:pPr>
+    </w:p>
+    <w:p>
+      <w:pPr>
+        <w:spacing w:before="0" w:after="0" w:line="240"/>
+        <w:ind w:right="0" w:left="0" w:firstLine="0"/>
+        <w:jc w:val="left"/>
+        <w:rPr>
+          <w:rFonts w:ascii="Calibri" w:hAnsi="Calibri" w:cs="Calibri" w:eastAsia="Calibri"/>
+          <w:color w:val="auto"/>
+          <w:spacing w:val="0"/>
+          <w:position w:val="0"/>
+          <w:sz w:val="22"/>
+          <w:shd w:fill="FFFF00" w:val="clear"/>
+        </w:rPr>
+      </w:pPr>
+      <w:r>
+        <w:rPr>
+          <w:rFonts w:ascii="Calibri" w:hAnsi="Calibri" w:cs="Calibri" w:eastAsia="Calibri"/>
+          <w:b/>
+          <w:color w:val="auto"/>
+          <w:spacing w:val="0"/>
+          <w:position w:val="0"/>
+          <w:sz w:val="22"/>
+          <w:shd w:fill="FFFF00" w:val="clear"/>
         </w:rPr>
         <w:t xml:space="preserve">(10 points)</w:t>
       </w:r>
@@ -733,7 +733,7 @@
           <w:spacing w:val="0"/>
           <w:position w:val="0"/>
           <w:sz w:val="22"/>
-          <w:shd w:fill="auto" w:val="clear"/>
+          <w:shd w:fill="FFFF00" w:val="clear"/>
         </w:rPr>
         <w:t xml:space="preserve"> As a developer, I want to implement the Query.SearchForAnimalByMultipleTraits() method to return a list of animals that fit every criterion passed to me.</w:t>
       </w:r>
@@ -749,33 +749,33 @@
           <w:spacing w:val="0"/>
           <w:position w:val="0"/>
           <w:sz w:val="22"/>
-          <w:shd w:fill="auto" w:val="clear"/>
-        </w:rPr>
-      </w:pPr>
-    </w:p>
-    <w:p>
-      <w:pPr>
-        <w:spacing w:before="0" w:after="0" w:line="240"/>
-        <w:ind w:right="0" w:left="0" w:firstLine="0"/>
-        <w:jc w:val="left"/>
-        <w:rPr>
-          <w:rFonts w:ascii="Calibri" w:hAnsi="Calibri" w:cs="Calibri" w:eastAsia="Calibri"/>
-          <w:color w:val="auto"/>
-          <w:spacing w:val="0"/>
-          <w:position w:val="0"/>
-          <w:sz w:val="22"/>
-          <w:shd w:fill="auto" w:val="clear"/>
-        </w:rPr>
-      </w:pPr>
-      <w:r>
-        <w:rPr>
-          <w:rFonts w:ascii="Calibri" w:hAnsi="Calibri" w:cs="Calibri" w:eastAsia="Calibri"/>
-          <w:b/>
-          <w:color w:val="auto"/>
-          <w:spacing w:val="0"/>
-          <w:position w:val="0"/>
-          <w:sz w:val="22"/>
-          <w:shd w:fill="auto" w:val="clear"/>
+          <w:shd w:fill="FFFF00" w:val="clear"/>
+        </w:rPr>
+      </w:pPr>
+    </w:p>
+    <w:p>
+      <w:pPr>
+        <w:spacing w:before="0" w:after="0" w:line="240"/>
+        <w:ind w:right="0" w:left="0" w:firstLine="0"/>
+        <w:jc w:val="left"/>
+        <w:rPr>
+          <w:rFonts w:ascii="Calibri" w:hAnsi="Calibri" w:cs="Calibri" w:eastAsia="Calibri"/>
+          <w:color w:val="auto"/>
+          <w:spacing w:val="0"/>
+          <w:position w:val="0"/>
+          <w:sz w:val="22"/>
+          <w:shd w:fill="FFFF00" w:val="clear"/>
+        </w:rPr>
+      </w:pPr>
+      <w:r>
+        <w:rPr>
+          <w:rFonts w:ascii="Calibri" w:hAnsi="Calibri" w:cs="Calibri" w:eastAsia="Calibri"/>
+          <w:b/>
+          <w:color w:val="auto"/>
+          <w:spacing w:val="0"/>
+          <w:position w:val="0"/>
+          <w:sz w:val="22"/>
+          <w:shd w:fill="FFFF00" w:val="clear"/>
         </w:rPr>
         <w:t xml:space="preserve">(10 points)</w:t>
       </w:r>
@@ -786,7 +786,7 @@
           <w:spacing w:val="0"/>
           <w:position w:val="0"/>
           <w:sz w:val="22"/>
-          <w:shd w:fill="auto" w:val="clear"/>
+          <w:shd w:fill="FFFF00" w:val="clear"/>
         </w:rPr>
         <w:t xml:space="preserve"> As a developer, I want to implement the various methods in the Query class that deal with animal-related things. Query.GetCategoryId(), Query.GetRoom(), and Query.GetDietPlanId().</w:t>
       </w:r>
@@ -802,33 +802,33 @@
           <w:spacing w:val="0"/>
           <w:position w:val="0"/>
           <w:sz w:val="22"/>
-          <w:shd w:fill="auto" w:val="clear"/>
-        </w:rPr>
-      </w:pPr>
-    </w:p>
-    <w:p>
-      <w:pPr>
-        <w:spacing w:before="0" w:after="0" w:line="240"/>
-        <w:ind w:right="0" w:left="0" w:firstLine="0"/>
-        <w:jc w:val="left"/>
-        <w:rPr>
-          <w:rFonts w:ascii="Calibri" w:hAnsi="Calibri" w:cs="Calibri" w:eastAsia="Calibri"/>
-          <w:color w:val="auto"/>
-          <w:spacing w:val="0"/>
-          <w:position w:val="0"/>
-          <w:sz w:val="22"/>
-          <w:shd w:fill="auto" w:val="clear"/>
-        </w:rPr>
-      </w:pPr>
-      <w:r>
-        <w:rPr>
-          <w:rFonts w:ascii="Calibri" w:hAnsi="Calibri" w:cs="Calibri" w:eastAsia="Calibri"/>
-          <w:b/>
-          <w:color w:val="auto"/>
-          <w:spacing w:val="0"/>
-          <w:position w:val="0"/>
-          <w:sz w:val="22"/>
-          <w:shd w:fill="auto" w:val="clear"/>
+          <w:shd w:fill="FFFF00" w:val="clear"/>
+        </w:rPr>
+      </w:pPr>
+    </w:p>
+    <w:p>
+      <w:pPr>
+        <w:spacing w:before="0" w:after="0" w:line="240"/>
+        <w:ind w:right="0" w:left="0" w:firstLine="0"/>
+        <w:jc w:val="left"/>
+        <w:rPr>
+          <w:rFonts w:ascii="Calibri" w:hAnsi="Calibri" w:cs="Calibri" w:eastAsia="Calibri"/>
+          <w:color w:val="auto"/>
+          <w:spacing w:val="0"/>
+          <w:position w:val="0"/>
+          <w:sz w:val="22"/>
+          <w:shd w:fill="FFFF00" w:val="clear"/>
+        </w:rPr>
+      </w:pPr>
+      <w:r>
+        <w:rPr>
+          <w:rFonts w:ascii="Calibri" w:hAnsi="Calibri" w:cs="Calibri" w:eastAsia="Calibri"/>
+          <w:b/>
+          <w:color w:val="auto"/>
+          <w:spacing w:val="0"/>
+          <w:position w:val="0"/>
+          <w:sz w:val="22"/>
+          <w:shd w:fill="FFFF00" w:val="clear"/>
         </w:rPr>
         <w:t xml:space="preserve">(15 points)</w:t>
       </w:r>
@@ -839,7 +839,7 @@
           <w:spacing w:val="0"/>
           <w:position w:val="0"/>
           <w:sz w:val="22"/>
-          <w:shd w:fill="auto" w:val="clear"/>
+          <w:shd w:fill="FFFF00" w:val="clear"/>
         </w:rPr>
         <w:t xml:space="preserve"> As a developer, I want to implement the various methods in the Query class that pertain to Adoptions.</w:t>
       </w:r>
@@ -855,33 +855,33 @@
           <w:spacing w:val="0"/>
           <w:position w:val="0"/>
           <w:sz w:val="22"/>
-          <w:shd w:fill="auto" w:val="clear"/>
-        </w:rPr>
-      </w:pPr>
-    </w:p>
-    <w:p>
-      <w:pPr>
-        <w:spacing w:before="0" w:after="0" w:line="240"/>
-        <w:ind w:right="0" w:left="0" w:firstLine="0"/>
-        <w:jc w:val="left"/>
-        <w:rPr>
-          <w:rFonts w:ascii="Calibri" w:hAnsi="Calibri" w:cs="Calibri" w:eastAsia="Calibri"/>
-          <w:color w:val="auto"/>
-          <w:spacing w:val="0"/>
-          <w:position w:val="0"/>
-          <w:sz w:val="22"/>
-          <w:shd w:fill="auto" w:val="clear"/>
-        </w:rPr>
-      </w:pPr>
-      <w:r>
-        <w:rPr>
-          <w:rFonts w:ascii="Calibri" w:hAnsi="Calibri" w:cs="Calibri" w:eastAsia="Calibri"/>
-          <w:b/>
-          <w:color w:val="auto"/>
-          <w:spacing w:val="0"/>
-          <w:position w:val="0"/>
-          <w:sz w:val="22"/>
-          <w:shd w:fill="auto" w:val="clear"/>
+          <w:shd w:fill="FFFF00" w:val="clear"/>
+        </w:rPr>
+      </w:pPr>
+    </w:p>
+    <w:p>
+      <w:pPr>
+        <w:spacing w:before="0" w:after="0" w:line="240"/>
+        <w:ind w:right="0" w:left="0" w:firstLine="0"/>
+        <w:jc w:val="left"/>
+        <w:rPr>
+          <w:rFonts w:ascii="Calibri" w:hAnsi="Calibri" w:cs="Calibri" w:eastAsia="Calibri"/>
+          <w:color w:val="auto"/>
+          <w:spacing w:val="0"/>
+          <w:position w:val="0"/>
+          <w:sz w:val="22"/>
+          <w:shd w:fill="FFFF00" w:val="clear"/>
+        </w:rPr>
+      </w:pPr>
+      <w:r>
+        <w:rPr>
+          <w:rFonts w:ascii="Calibri" w:hAnsi="Calibri" w:cs="Calibri" w:eastAsia="Calibri"/>
+          <w:b/>
+          <w:color w:val="auto"/>
+          <w:spacing w:val="0"/>
+          <w:position w:val="0"/>
+          <w:sz w:val="22"/>
+          <w:shd w:fill="FFFF00" w:val="clear"/>
         </w:rPr>
         <w:t xml:space="preserve">(10 points)</w:t>
       </w:r>
@@ -892,7 +892,7 @@
           <w:spacing w:val="0"/>
           <w:position w:val="0"/>
           <w:sz w:val="22"/>
-          <w:shd w:fill="auto" w:val="clear"/>
+          <w:shd w:fill="FFFF00" w:val="clear"/>
         </w:rPr>
         <w:t xml:space="preserve"> As a developer, I want to implement the various methods in the Query class that pertain to Shots.</w:t>
       </w:r>
@@ -908,7 +908,7 @@
           <w:spacing w:val="0"/>
           <w:position w:val="0"/>
           <w:sz w:val="18"/>
-          <w:shd w:fill="auto" w:val="clear"/>
+          <w:shd w:fill="FFFF00" w:val="clear"/>
         </w:rPr>
       </w:pPr>
     </w:p>

</xml_diff>